<commit_message>
Modifications done to the Doc
</commit_message>
<xml_diff>
--- a/Docs/team05_p03_VijayGopi.docx
+++ b/Docs/team05_p03_VijayGopi.docx
@@ -7,7 +7,15 @@
         <w:pStyle w:val="Heading1"/>
       </w:pPr>
       <w:r>
-        <w:t>Project – Aquatix – P03</w:t>
+        <w:t xml:space="preserve">Project – </w:t>
+      </w:r>
+      <w:proofErr w:type="spellStart"/>
+      <w:r>
+        <w:t>Aquatix</w:t>
+      </w:r>
+      <w:proofErr w:type="spellEnd"/>
+      <w:r>
+        <w:t xml:space="preserve"> – P03</w:t>
       </w:r>
     </w:p>
     <w:p/>
@@ -31,17 +39,26 @@
       </w:hyperlink>
     </w:p>
     <w:p>
-      <w:pPr>
-        <w:rPr>
-          <w:b/>
-        </w:rPr>
-      </w:pPr>
       <w:r>
         <w:rPr>
           <w:b/>
         </w:rPr>
         <w:t>My work:</w:t>
       </w:r>
+      <w:r>
+        <w:rPr>
+          <w:b/>
+        </w:rPr>
+        <w:t xml:space="preserve"> </w:t>
+      </w:r>
+      <w:hyperlink r:id="rId6" w:history="1">
+        <w:r>
+          <w:rPr>
+            <w:rStyle w:val="Hyperlink"/>
+          </w:rPr>
+          <w:t>https://bitbucket.org/team5c/hidden-leaf/issues?responsible=S522581</w:t>
+        </w:r>
+      </w:hyperlink>
     </w:p>
     <w:p>
       <w:pPr>
@@ -60,15 +77,7 @@
           <w:color w:val="000000"/>
           <w:shd w:val="clear" w:color="auto" w:fill="FFFFFF"/>
         </w:rPr>
-        <w:t>C</w:t>
-      </w:r>
-      <w:r>
-        <w:rPr>
-          <w:b/>
-          <w:color w:val="000000"/>
-          <w:shd w:val="clear" w:color="auto" w:fill="FFFFFF"/>
-        </w:rPr>
-        <w:t>ontributions</w:t>
+        <w:t>Contributions</w:t>
       </w:r>
       <w:r>
         <w:rPr>
@@ -297,7 +306,12 @@
         </w:rPr>
       </w:pPr>
       <w:r>
-        <w:t>I’m supported to most of all my team members in the situations like, managing cart with one kind of object at a time.</w:t>
+        <w:t>I’m supported to most of all my team members in the situations like, managing cart with o</w:t>
+      </w:r>
+      <w:bookmarkStart w:id="0" w:name="_GoBack"/>
+      <w:bookmarkEnd w:id="0"/>
+      <w:r>
+        <w:t>ne kind of object at a time.</w:t>
       </w:r>
     </w:p>
     <w:p>
@@ -327,7 +341,13 @@
         </w:rPr>
       </w:pPr>
       <w:r>
-        <w:t>Admin manage transactions and Special occasions management is where I supported and assisted my team.</w:t>
+        <w:t xml:space="preserve">Admin manage transactions and Special </w:t>
+      </w:r>
+      <w:r>
+        <w:t>occasion</w:t>
+      </w:r>
+      <w:r>
+        <w:t xml:space="preserve"> management is where I supported and assisted my team.</w:t>
       </w:r>
     </w:p>
     <w:p>
@@ -421,66 +441,6 @@
             <wp:extent cx="5943600" cy="3437255"/>
             <wp:effectExtent l="0" t="0" r="0" b="0"/>
             <wp:docPr id="1" name="Picture 1"/>
-            <wp:cNvGraphicFramePr>
-              <a:graphicFrameLocks xmlns:a="http://schemas.openxmlformats.org/drawingml/2006/main" noChangeAspect="1"/>
-            </wp:cNvGraphicFramePr>
-            <a:graphic xmlns:a="http://schemas.openxmlformats.org/drawingml/2006/main">
-              <a:graphicData uri="http://schemas.openxmlformats.org/drawingml/2006/picture">
-                <pic:pic xmlns:pic="http://schemas.openxmlformats.org/drawingml/2006/picture">
-                  <pic:nvPicPr>
-                    <pic:cNvPr id="1" name=""/>
-                    <pic:cNvPicPr/>
-                  </pic:nvPicPr>
-                  <pic:blipFill>
-                    <a:blip r:embed="rId6"/>
-                    <a:stretch>
-                      <a:fillRect/>
-                    </a:stretch>
-                  </pic:blipFill>
-                  <pic:spPr>
-                    <a:xfrm>
-                      <a:off x="0" y="0"/>
-                      <a:ext cx="5943600" cy="3437255"/>
-                    </a:xfrm>
-                    <a:prstGeom prst="rect">
-                      <a:avLst/>
-                    </a:prstGeom>
-                  </pic:spPr>
-                </pic:pic>
-              </a:graphicData>
-            </a:graphic>
-          </wp:inline>
-        </w:drawing>
-      </w:r>
-    </w:p>
-    <w:p>
-      <w:pPr>
-        <w:rPr>
-          <w:b/>
-        </w:rPr>
-      </w:pPr>
-      <w:r>
-        <w:rPr>
-          <w:b/>
-        </w:rPr>
-        <w:t>Exhibits page:</w:t>
-      </w:r>
-    </w:p>
-    <w:p>
-      <w:pPr>
-        <w:rPr>
-          <w:b/>
-        </w:rPr>
-      </w:pPr>
-      <w:r>
-        <w:rPr>
-          <w:noProof/>
-        </w:rPr>
-        <w:drawing>
-          <wp:inline distT="0" distB="0" distL="0" distR="0" wp14:anchorId="584B4D94" wp14:editId="24FC69DE">
-            <wp:extent cx="5943600" cy="3163570"/>
-            <wp:effectExtent l="0" t="0" r="0" b="0"/>
-            <wp:docPr id="2" name="Picture 2"/>
             <wp:cNvGraphicFramePr>
               <a:graphicFrameLocks xmlns:a="http://schemas.openxmlformats.org/drawingml/2006/main" noChangeAspect="1"/>
             </wp:cNvGraphicFramePr>
@@ -500,7 +460,7 @@
                   <pic:spPr>
                     <a:xfrm>
                       <a:off x="0" y="0"/>
-                      <a:ext cx="5943600" cy="3163570"/>
+                      <a:ext cx="5943600" cy="3437255"/>
                     </a:xfrm>
                     <a:prstGeom prst="rect">
                       <a:avLst/>
@@ -519,26 +479,11 @@
           <w:b/>
         </w:rPr>
       </w:pPr>
-    </w:p>
-    <w:p>
-      <w:pPr>
-        <w:rPr>
-          <w:b/>
-        </w:rPr>
-      </w:pPr>
-    </w:p>
-    <w:p>
-      <w:pPr>
-        <w:rPr>
-          <w:b/>
-        </w:rPr>
-      </w:pPr>
-      <w:r>
-        <w:rPr>
-          <w:b/>
-        </w:rPr>
-        <w:lastRenderedPageBreak/>
-        <w:t>Logo for Aquatix in about us:</w:t>
+      <w:r>
+        <w:rPr>
+          <w:b/>
+        </w:rPr>
+        <w:t>Exhibits page:</w:t>
       </w:r>
     </w:p>
     <w:p>
@@ -552,10 +497,10 @@
           <w:noProof/>
         </w:rPr>
         <w:drawing>
-          <wp:inline distT="0" distB="0" distL="0" distR="0" wp14:anchorId="2865CB2C" wp14:editId="7F80BBB9">
-            <wp:extent cx="2238375" cy="1676400"/>
-            <wp:effectExtent l="0" t="0" r="9525" b="0"/>
-            <wp:docPr id="3" name="Picture 3"/>
+          <wp:inline distT="0" distB="0" distL="0" distR="0" wp14:anchorId="584B4D94" wp14:editId="24FC69DE">
+            <wp:extent cx="5943600" cy="3163570"/>
+            <wp:effectExtent l="0" t="0" r="0" b="0"/>
+            <wp:docPr id="2" name="Picture 2"/>
             <wp:cNvGraphicFramePr>
               <a:graphicFrameLocks xmlns:a="http://schemas.openxmlformats.org/drawingml/2006/main" noChangeAspect="1"/>
             </wp:cNvGraphicFramePr>
@@ -575,6 +520,95 @@
                   <pic:spPr>
                     <a:xfrm>
                       <a:off x="0" y="0"/>
+                      <a:ext cx="5943600" cy="3163570"/>
+                    </a:xfrm>
+                    <a:prstGeom prst="rect">
+                      <a:avLst/>
+                    </a:prstGeom>
+                  </pic:spPr>
+                </pic:pic>
+              </a:graphicData>
+            </a:graphic>
+          </wp:inline>
+        </w:drawing>
+      </w:r>
+    </w:p>
+    <w:p>
+      <w:pPr>
+        <w:rPr>
+          <w:b/>
+        </w:rPr>
+      </w:pPr>
+    </w:p>
+    <w:p>
+      <w:pPr>
+        <w:rPr>
+          <w:b/>
+        </w:rPr>
+      </w:pPr>
+    </w:p>
+    <w:p>
+      <w:pPr>
+        <w:rPr>
+          <w:b/>
+        </w:rPr>
+      </w:pPr>
+      <w:r>
+        <w:rPr>
+          <w:b/>
+        </w:rPr>
+        <w:lastRenderedPageBreak/>
+        <w:t xml:space="preserve">Logo for </w:t>
+      </w:r>
+      <w:proofErr w:type="spellStart"/>
+      <w:r>
+        <w:rPr>
+          <w:b/>
+        </w:rPr>
+        <w:t>Aquatix</w:t>
+      </w:r>
+      <w:proofErr w:type="spellEnd"/>
+      <w:r>
+        <w:rPr>
+          <w:b/>
+        </w:rPr>
+        <w:t xml:space="preserve"> in about us:</w:t>
+      </w:r>
+    </w:p>
+    <w:p>
+      <w:pPr>
+        <w:rPr>
+          <w:b/>
+        </w:rPr>
+      </w:pPr>
+      <w:r>
+        <w:rPr>
+          <w:noProof/>
+        </w:rPr>
+        <w:drawing>
+          <wp:inline distT="0" distB="0" distL="0" distR="0" wp14:anchorId="2865CB2C" wp14:editId="7F80BBB9">
+            <wp:extent cx="2238375" cy="1676400"/>
+            <wp:effectExtent l="0" t="0" r="9525" b="0"/>
+            <wp:docPr id="3" name="Picture 3"/>
+            <wp:cNvGraphicFramePr>
+              <a:graphicFrameLocks xmlns:a="http://schemas.openxmlformats.org/drawingml/2006/main" noChangeAspect="1"/>
+            </wp:cNvGraphicFramePr>
+            <a:graphic xmlns:a="http://schemas.openxmlformats.org/drawingml/2006/main">
+              <a:graphicData uri="http://schemas.openxmlformats.org/drawingml/2006/picture">
+                <pic:pic xmlns:pic="http://schemas.openxmlformats.org/drawingml/2006/picture">
+                  <pic:nvPicPr>
+                    <pic:cNvPr id="1" name=""/>
+                    <pic:cNvPicPr/>
+                  </pic:nvPicPr>
+                  <pic:blipFill>
+                    <a:blip r:embed="rId9"/>
+                    <a:stretch>
+                      <a:fillRect/>
+                    </a:stretch>
+                  </pic:blipFill>
+                  <pic:spPr>
+                    <a:xfrm>
+                      <a:off x="0" y="0"/>
                       <a:ext cx="2238375" cy="1676400"/>
                     </a:xfrm>
                     <a:prstGeom prst="rect">
@@ -630,7 +664,7 @@
                     </pic:cNvPicPr>
                   </pic:nvPicPr>
                   <pic:blipFill>
-                    <a:blip r:embed="rId9">
+                    <a:blip r:embed="rId10">
                       <a:extLst>
                         <a:ext uri="{28A0092B-C50C-407E-A947-70E740481C1C}">
                           <a14:useLocalDpi xmlns:a14="http://schemas.microsoft.com/office/drawing/2010/main" val="0"/>
@@ -758,7 +792,7 @@
                     <pic:cNvPicPr/>
                   </pic:nvPicPr>
                   <pic:blipFill>
-                    <a:blip r:embed="rId10"/>
+                    <a:blip r:embed="rId11"/>
                     <a:stretch>
                       <a:fillRect/>
                     </a:stretch>
@@ -805,7 +839,7 @@
                     <pic:cNvPicPr/>
                   </pic:nvPicPr>
                   <pic:blipFill>
-                    <a:blip r:embed="rId11"/>
+                    <a:blip r:embed="rId12"/>
                     <a:stretch>
                       <a:fillRect/>
                     </a:stretch>
@@ -910,8 +944,16 @@
         <w:rPr>
           <w:b/>
         </w:rPr>
-        <w:t>Sai Sharanya Deevakonda</w:t>
-      </w:r>
+        <w:t xml:space="preserve">Sai Sharanya </w:t>
+      </w:r>
+      <w:proofErr w:type="spellStart"/>
+      <w:r>
+        <w:rPr>
+          <w:b/>
+        </w:rPr>
+        <w:t>Deevakonda</w:t>
+      </w:r>
+      <w:proofErr w:type="spellEnd"/>
       <w:r>
         <w:rPr>
           <w:b/>
@@ -933,12 +975,28 @@
           <w:b/>
         </w:rPr>
       </w:pPr>
-      <w:r>
-        <w:rPr>
-          <w:b/>
-        </w:rPr>
-        <w:t>Suprem Raju Manthena</w:t>
-      </w:r>
+      <w:proofErr w:type="spellStart"/>
+      <w:r>
+        <w:rPr>
+          <w:b/>
+        </w:rPr>
+        <w:t>Suprem</w:t>
+      </w:r>
+      <w:proofErr w:type="spellEnd"/>
+      <w:r>
+        <w:rPr>
+          <w:b/>
+        </w:rPr>
+        <w:t xml:space="preserve"> Raju </w:t>
+      </w:r>
+      <w:proofErr w:type="spellStart"/>
+      <w:r>
+        <w:rPr>
+          <w:b/>
+        </w:rPr>
+        <w:t>Manthena</w:t>
+      </w:r>
+      <w:proofErr w:type="spellEnd"/>
       <w:r>
         <w:rPr>
           <w:b/>
@@ -996,8 +1054,6 @@
       <w:r>
         <w:t xml:space="preserve"> to</w:t>
       </w:r>
-      <w:bookmarkStart w:id="0" w:name="_GoBack"/>
-      <w:bookmarkEnd w:id="0"/>
       <w:r>
         <w:t xml:space="preserve"> Team 05. </w:t>
       </w:r>

</xml_diff>